<commit_message>
updating documentation to reflect plotly note
</commit_message>
<xml_diff>
--- a/Task 2/Dataset #1 (Ours, Python)/documentation.docx
+++ b/Task 2/Dataset #1 (Ours, Python)/documentation.docx
@@ -43,30 +43,27 @@
           <w:sz w:val="24"/>
           <w:szCs w:val="24"/>
         </w:rPr>
-        <w:t>Introduction</w:t>
-      </w:r>
-    </w:p>
-    <w:p>
-      <w:r>
-        <w:rPr>
-          <w:b/>
-          <w:bCs/>
-        </w:rPr>
-        <w:tab/>
-      </w:r>
-      <w:r>
-        <w:t>For this portion of task two, we cleaned the data file produced from our API code and made visualizations of certain variables in the dataset. The contents of this folder (</w:t>
-      </w:r>
-      <w:r>
-        <w:t xml:space="preserve">the </w:t>
-      </w:r>
-      <w:r>
-        <w:t>files) are as follows:</w:t>
-      </w:r>
-    </w:p>
-    <w:p>
-      <w:r>
-        <w:tab/>
+        <w:t>Initial Note</w:t>
+      </w:r>
+    </w:p>
+    <w:p>
+      <w:pPr>
+        <w:ind w:left="720"/>
+      </w:pPr>
+      <w:r>
+        <w:t xml:space="preserve">If you have issues with running the code, please try using the Google Colab environment. </w:t>
+      </w:r>
+      <w:r>
+        <w:t xml:space="preserve">Additionally, using this environment may require upgrading plotly. Please see the </w:t>
+      </w:r>
+      <w:r>
+        <w:t xml:space="preserve">commented </w:t>
+      </w:r>
+      <w:r>
+        <w:t xml:space="preserve">line at the top of the code </w:t>
+      </w:r>
+      <w:r>
+        <w:t>(</w:t>
       </w:r>
       <w:r>
         <w:rPr>
@@ -74,165 +71,13 @@
           <w:bCs/>
           <w:color w:val="4472C4" w:themeColor="accent1"/>
         </w:rPr>
-        <w:t>art institute python updated API.py</w:t>
-      </w:r>
-      <w:r>
-        <w:rPr>
-          <w:b/>
-          <w:bCs/>
-        </w:rPr>
-        <w:t>:</w:t>
-      </w:r>
-      <w:r>
-        <w:t xml:space="preserve"> this file contains a very slightly modified version of our original API code. The only modification here was retaining the end_date attribute column, which we deleted previously believing it to not be useful </w:t>
-      </w:r>
-      <w:r>
-        <w:t>for</w:t>
-      </w:r>
-      <w:r>
-        <w:t xml:space="preserve"> future analyses. As we found we needed </w:t>
-      </w:r>
-      <w:r>
-        <w:t>this attribute</w:t>
-      </w:r>
-      <w:r>
-        <w:t xml:space="preserve"> </w:t>
-      </w:r>
-      <w:r>
-        <w:t>when we began the analysis process, we updated the API code to reflect this change and produce</w:t>
-      </w:r>
-      <w:r>
-        <w:t>d</w:t>
-      </w:r>
-      <w:r>
-        <w:t xml:space="preserve"> a new version of the dataset</w:t>
-      </w:r>
-      <w:r>
-        <w:t xml:space="preserve"> (please see </w:t>
-      </w:r>
-      <w:r>
-        <w:rPr>
-          <w:b/>
-          <w:bCs/>
-          <w:color w:val="4472C4" w:themeColor="accent1"/>
-        </w:rPr>
-        <w:t>artworks.csv</w:t>
-      </w:r>
-      <w:r>
-        <w:rPr>
-          <w:color w:val="4472C4" w:themeColor="accent1"/>
-        </w:rPr>
-        <w:t xml:space="preserve"> </w:t>
-      </w:r>
-      <w:r>
-        <w:t xml:space="preserve">and </w:t>
-      </w:r>
-      <w:r>
-        <w:rPr>
-          <w:b/>
-          <w:bCs/>
-          <w:color w:val="4472C4" w:themeColor="accent1"/>
-        </w:rPr>
-        <w:t>artworks.xlsx</w:t>
-      </w:r>
-      <w:r>
-        <w:t>).</w:t>
-      </w:r>
-      <w:r>
-        <w:t xml:space="preserve"> </w:t>
-      </w:r>
-    </w:p>
-    <w:p>
-      <w:r>
-        <w:tab/>
-      </w:r>
-      <w:r>
-        <w:rPr>
-          <w:b/>
-          <w:bCs/>
-          <w:color w:val="4472C4" w:themeColor="accent1"/>
-        </w:rPr>
-        <w:t>artworks.csv</w:t>
-      </w:r>
-      <w:r>
-        <w:t>: contains the dataset we cleaned and used to generate visualizations</w:t>
-      </w:r>
-      <w:r>
-        <w:t>.</w:t>
-      </w:r>
-    </w:p>
-    <w:p>
-      <w:r>
-        <w:tab/>
-      </w:r>
-      <w:r>
-        <w:rPr>
-          <w:b/>
-          <w:bCs/>
-          <w:color w:val="4472C4" w:themeColor="accent1"/>
-        </w:rPr>
-        <w:t>artworks.xlsx</w:t>
-      </w:r>
-      <w:r>
-        <w:t>: same as above except in .xlsx format.</w:t>
-      </w:r>
-    </w:p>
-    <w:p>
-      <w:r>
-        <w:tab/>
-      </w:r>
-      <w:r>
-        <w:rPr>
-          <w:b/>
-          <w:bCs/>
-          <w:color w:val="4472C4" w:themeColor="accent1"/>
-        </w:rPr>
-        <w:t>d</w:t>
-      </w:r>
-      <w:r>
-        <w:rPr>
-          <w:b/>
-          <w:bCs/>
-          <w:color w:val="4472C4" w:themeColor="accent1"/>
-        </w:rPr>
-        <w:t>ocumentation.docx</w:t>
-      </w:r>
-      <w:r>
-        <w:t>: contai</w:t>
-      </w:r>
-      <w:r>
-        <w:t>ns the documentation for the python part of the project (dataset #1)</w:t>
-      </w:r>
-      <w:r>
-        <w:t>.</w:t>
-      </w:r>
-    </w:p>
-    <w:p>
-      <w:pPr>
-        <w:rPr>
-          <w:b/>
-          <w:bCs/>
-        </w:rPr>
-      </w:pPr>
-      <w:r>
-        <w:tab/>
-      </w:r>
-      <w:r>
-        <w:rPr>
-          <w:b/>
-          <w:bCs/>
-          <w:color w:val="4472C4" w:themeColor="accent1"/>
-        </w:rPr>
         <w:t>python data cleaning + visualizations.py</w:t>
       </w:r>
       <w:r>
-        <w:t>: contains the code for the cleaning of the dataset and</w:t>
-      </w:r>
-      <w:r>
-        <w:t xml:space="preserve"> </w:t>
-      </w:r>
-      <w:r>
-        <w:t xml:space="preserve">visualizations produced. </w:t>
+        <w:t xml:space="preserve">) </w:t>
+      </w:r>
+      <w:r>
+        <w:t xml:space="preserve">which does this upgrade. </w:t>
       </w:r>
     </w:p>
     <w:p>
@@ -256,19 +101,30 @@
           <w:sz w:val="24"/>
           <w:szCs w:val="24"/>
         </w:rPr>
-        <w:t>The Python Code: Cleaning + Visualizations</w:t>
-      </w:r>
-    </w:p>
-    <w:p>
-      <w:pPr>
-        <w:ind w:firstLine="720"/>
-        <w:rPr>
-          <w:b/>
-          <w:bCs/>
-        </w:rPr>
-      </w:pPr>
-      <w:r>
-        <w:t>The python file (</w:t>
+        <w:t>Introduction</w:t>
+      </w:r>
+    </w:p>
+    <w:p>
+      <w:r>
+        <w:rPr>
+          <w:b/>
+          <w:bCs/>
+        </w:rPr>
+        <w:tab/>
+      </w:r>
+      <w:r>
+        <w:t>For this portion of task two, we cleaned the data file produced from our API code and made visualizations of certain variables in the dataset. The contents of this folder (</w:t>
+      </w:r>
+      <w:r>
+        <w:t xml:space="preserve">the </w:t>
+      </w:r>
+      <w:r>
+        <w:t>files) are as follows:</w:t>
+      </w:r>
+    </w:p>
+    <w:p>
+      <w:r>
+        <w:tab/>
       </w:r>
       <w:r>
         <w:rPr>
@@ -276,16 +132,165 @@
           <w:bCs/>
           <w:color w:val="4472C4" w:themeColor="accent1"/>
         </w:rPr>
+        <w:t>art institute python updated API.py</w:t>
+      </w:r>
+      <w:r>
+        <w:rPr>
+          <w:b/>
+          <w:bCs/>
+        </w:rPr>
+        <w:t>:</w:t>
+      </w:r>
+      <w:r>
+        <w:t xml:space="preserve"> this file contains a very slightly modified version of our original API code. The only modification here was retaining the end_date attribute column, which we deleted previously believing it to not be useful </w:t>
+      </w:r>
+      <w:r>
+        <w:t>for</w:t>
+      </w:r>
+      <w:r>
+        <w:t xml:space="preserve"> future analyses. As we found we needed </w:t>
+      </w:r>
+      <w:r>
+        <w:t>this attribute</w:t>
+      </w:r>
+      <w:r>
+        <w:t xml:space="preserve"> </w:t>
+      </w:r>
+      <w:r>
+        <w:t>when we began the analysis process, we updated the API code to reflect this change and produce</w:t>
+      </w:r>
+      <w:r>
+        <w:t>d</w:t>
+      </w:r>
+      <w:r>
+        <w:t xml:space="preserve"> a new version of the dataset</w:t>
+      </w:r>
+      <w:r>
+        <w:t xml:space="preserve"> (please see </w:t>
+      </w:r>
+      <w:r>
+        <w:rPr>
+          <w:b/>
+          <w:bCs/>
+          <w:color w:val="4472C4" w:themeColor="accent1"/>
+        </w:rPr>
+        <w:t>artworks.csv</w:t>
+      </w:r>
+      <w:r>
+        <w:rPr>
+          <w:color w:val="4472C4" w:themeColor="accent1"/>
+        </w:rPr>
+        <w:t xml:space="preserve"> </w:t>
+      </w:r>
+      <w:r>
+        <w:t xml:space="preserve">and </w:t>
+      </w:r>
+      <w:r>
+        <w:rPr>
+          <w:b/>
+          <w:bCs/>
+          <w:color w:val="4472C4" w:themeColor="accent1"/>
+        </w:rPr>
+        <w:t>artworks.xlsx</w:t>
+      </w:r>
+      <w:r>
+        <w:t>).</w:t>
+      </w:r>
+      <w:r>
+        <w:t xml:space="preserve"> </w:t>
+      </w:r>
+    </w:p>
+    <w:p>
+      <w:r>
+        <w:tab/>
+      </w:r>
+      <w:r>
+        <w:rPr>
+          <w:b/>
+          <w:bCs/>
+          <w:color w:val="4472C4" w:themeColor="accent1"/>
+        </w:rPr>
+        <w:t>artworks.csv</w:t>
+      </w:r>
+      <w:r>
+        <w:t>: contains the dataset we cleaned and used to generate visualizations</w:t>
+      </w:r>
+      <w:r>
+        <w:t>.</w:t>
+      </w:r>
+    </w:p>
+    <w:p>
+      <w:r>
+        <w:tab/>
+      </w:r>
+      <w:r>
+        <w:rPr>
+          <w:b/>
+          <w:bCs/>
+          <w:color w:val="4472C4" w:themeColor="accent1"/>
+        </w:rPr>
+        <w:t>artworks.xlsx</w:t>
+      </w:r>
+      <w:r>
+        <w:t>: same as above except in .xlsx format.</w:t>
+      </w:r>
+    </w:p>
+    <w:p>
+      <w:r>
+        <w:tab/>
+      </w:r>
+      <w:r>
+        <w:rPr>
+          <w:b/>
+          <w:bCs/>
+          <w:color w:val="4472C4" w:themeColor="accent1"/>
+        </w:rPr>
+        <w:t>d</w:t>
+      </w:r>
+      <w:r>
+        <w:rPr>
+          <w:b/>
+          <w:bCs/>
+          <w:color w:val="4472C4" w:themeColor="accent1"/>
+        </w:rPr>
+        <w:t>ocumentation.docx</w:t>
+      </w:r>
+      <w:r>
+        <w:t>: contai</w:t>
+      </w:r>
+      <w:r>
+        <w:t>ns the documentation for the python part of the project (dataset #1)</w:t>
+      </w:r>
+      <w:r>
+        <w:t>.</w:t>
+      </w:r>
+    </w:p>
+    <w:p>
+      <w:pPr>
+        <w:rPr>
+          <w:b/>
+          <w:bCs/>
+        </w:rPr>
+      </w:pPr>
+      <w:r>
+        <w:tab/>
+      </w:r>
+      <w:r>
+        <w:rPr>
+          <w:b/>
+          <w:bCs/>
+          <w:color w:val="4472C4" w:themeColor="accent1"/>
+        </w:rPr>
         <w:t>python data cleaning + visualizations.py</w:t>
       </w:r>
       <w:r>
-        <w:t>)</w:t>
-      </w:r>
-      <w:r>
-        <w:t xml:space="preserve"> is commented extensively to illustrate both the cleaning </w:t>
-      </w:r>
-      <w:r>
-        <w:t xml:space="preserve">decisions made as well as the visualizations generated. Please see this file for more details. </w:t>
+        <w:t>: contains the code for the cleaning of the dataset and</w:t>
+      </w:r>
+      <w:r>
+        <w:t xml:space="preserve"> </w:t>
+      </w:r>
+      <w:r>
+        <w:t xml:space="preserve">visualizations produced. </w:t>
       </w:r>
     </w:p>
     <w:p>
@@ -309,6 +314,59 @@
           <w:sz w:val="24"/>
           <w:szCs w:val="24"/>
         </w:rPr>
+        <w:t>The Python Code: Cleaning + Visualizations</w:t>
+      </w:r>
+    </w:p>
+    <w:p>
+      <w:pPr>
+        <w:ind w:firstLine="720"/>
+        <w:rPr>
+          <w:b/>
+          <w:bCs/>
+        </w:rPr>
+      </w:pPr>
+      <w:r>
+        <w:t>The python file (</w:t>
+      </w:r>
+      <w:r>
+        <w:rPr>
+          <w:b/>
+          <w:bCs/>
+          <w:color w:val="4472C4" w:themeColor="accent1"/>
+        </w:rPr>
+        <w:t>python data cleaning + visualizations.py</w:t>
+      </w:r>
+      <w:r>
+        <w:t>)</w:t>
+      </w:r>
+      <w:r>
+        <w:t xml:space="preserve"> is commented extensively to illustrate both the cleaning </w:t>
+      </w:r>
+      <w:r>
+        <w:t xml:space="preserve">decisions made as well as the visualizations generated. Please see this file for more details. </w:t>
+      </w:r>
+    </w:p>
+    <w:p>
+      <w:pPr>
+        <w:pStyle w:val="ListParagraph"/>
+        <w:numPr>
+          <w:ilvl w:val="0"/>
+          <w:numId w:val="1"/>
+        </w:numPr>
+        <w:rPr>
+          <w:b/>
+          <w:bCs/>
+          <w:sz w:val="24"/>
+          <w:szCs w:val="24"/>
+        </w:rPr>
+      </w:pPr>
+      <w:r>
+        <w:rPr>
+          <w:b/>
+          <w:bCs/>
+          <w:sz w:val="24"/>
+          <w:szCs w:val="24"/>
+        </w:rPr>
         <w:t xml:space="preserve">The Visualizations: Comments and Analysis </w:t>
       </w:r>
     </w:p>
@@ -374,7 +432,15 @@
         </w:numPr>
       </w:pPr>
       <w:r>
-        <w:t>Additionally, the user is able to hover over each country</w:t>
+        <w:t xml:space="preserve">Additionally, the user </w:t>
+      </w:r>
+      <w:proofErr w:type="gramStart"/>
+      <w:r>
+        <w:t>is able to</w:t>
+      </w:r>
+      <w:proofErr w:type="gramEnd"/>
+      <w:r>
+        <w:t xml:space="preserve"> hover over each country</w:t>
       </w:r>
       <w:r>
         <w:t>’s</w:t>
@@ -427,6 +493,7 @@
         </w:numPr>
       </w:pPr>
       <w:r>
+        <w:lastRenderedPageBreak/>
         <w:t xml:space="preserve">This visualization reflects the percent of artworks in the dataset </w:t>
       </w:r>
       <w:r>
@@ -451,26 +518,15 @@
         </w:numPr>
       </w:pPr>
       <w:r>
-        <w:lastRenderedPageBreak/>
-        <w:t>T</w:t>
-      </w:r>
-      <w:r>
-        <w:t xml:space="preserve">he user is able to hover over each </w:t>
-      </w:r>
-      <w:r>
-        <w:t>“pie slice”</w:t>
-      </w:r>
-      <w:r>
-        <w:t xml:space="preserve"> to see the # of artworks the</w:t>
-      </w:r>
-      <w:r>
-        <w:t xml:space="preserve"> classification type has</w:t>
-      </w:r>
-      <w:r>
-        <w:t xml:space="preserve"> </w:t>
-      </w:r>
-      <w:r>
-        <w:t>in the dataset.</w:t>
+        <w:t xml:space="preserve">The user </w:t>
+      </w:r>
+      <w:proofErr w:type="gramStart"/>
+      <w:r>
+        <w:t>is able to</w:t>
+      </w:r>
+      <w:proofErr w:type="gramEnd"/>
+      <w:r>
+        <w:t xml:space="preserve"> hover over each “pie slice” to see the # of artworks the classification type has in the dataset.</w:t>
       </w:r>
     </w:p>
     <w:p>
@@ -502,7 +558,15 @@
         </w:numPr>
       </w:pPr>
       <w:r>
-        <w:t>This visualization is very similar to the one above but takes the form of a treemap. The treemap form is a bit visually clearer as we are able to see</w:t>
+        <w:t xml:space="preserve">This visualization is very similar to the one above but takes the form of a treemap. The treemap form is a bit visually clearer as we </w:t>
+      </w:r>
+      <w:proofErr w:type="gramStart"/>
+      <w:r>
+        <w:t>are able to</w:t>
+      </w:r>
+      <w:proofErr w:type="gramEnd"/>
+      <w:r>
+        <w:t xml:space="preserve"> see</w:t>
       </w:r>
       <w:r>
         <w:t xml:space="preserve"> other frequent classification types that disappear a bit (visually) in the pie chart presentation of the information. </w:t>
@@ -517,25 +581,21 @@
         </w:numPr>
       </w:pPr>
       <w:r>
-        <w:t>As with the previous treemap visual, t</w:t>
-      </w:r>
-      <w:r>
-        <w:t xml:space="preserve">he user is able to hover over each </w:t>
-      </w:r>
-      <w:r>
-        <w:t>box</w:t>
-      </w:r>
-      <w:r>
-        <w:t xml:space="preserve"> to see the # of artworks </w:t>
+        <w:t xml:space="preserve">As with the previous treemap visual, the user </w:t>
+      </w:r>
+      <w:proofErr w:type="gramStart"/>
+      <w:r>
+        <w:t>is able to</w:t>
+      </w:r>
+      <w:proofErr w:type="gramEnd"/>
+      <w:r>
+        <w:t xml:space="preserve"> hover over each box to see the # of artworks </w:t>
       </w:r>
       <w:r>
         <w:t>which</w:t>
       </w:r>
       <w:r>
-        <w:t xml:space="preserve"> belong to a particular</w:t>
-      </w:r>
-      <w:r>
-        <w:t xml:space="preserve"> classification type in the dataset.</w:t>
+        <w:t xml:space="preserve"> belong to a particular classification type in the dataset.</w:t>
       </w:r>
     </w:p>
     <w:p>
@@ -596,7 +656,23 @@
           <w:b/>
           <w:bCs/>
         </w:rPr>
-        <w:t>% of artworks</w:t>
+        <w:t xml:space="preserve">% </w:t>
+      </w:r>
+      <w:proofErr w:type="gramStart"/>
+      <w:r>
+        <w:rPr>
+          <w:b/>
+          <w:bCs/>
+        </w:rPr>
+        <w:t>of</w:t>
+      </w:r>
+      <w:proofErr w:type="gramEnd"/>
+      <w:r>
+        <w:rPr>
+          <w:b/>
+          <w:bCs/>
+        </w:rPr>
+        <w:t xml:space="preserve"> artworks</w:t>
       </w:r>
       <w:commentRangeStart w:id="0"/>
       <w:r>

</xml_diff>

<commit_message>
updated documentation and API code
</commit_message>
<xml_diff>
--- a/Task 2/Dataset #1 (Ours, Python)/documentation.docx
+++ b/Task 2/Dataset #1 (Ours, Python)/documentation.docx
@@ -27,8 +27,9 @@
         <w:pStyle w:val="ListParagraph"/>
         <w:numPr>
           <w:ilvl w:val="0"/>
-          <w:numId w:val="1"/>
+          <w:numId w:val="2"/>
         </w:numPr>
+        <w:spacing w:line="256" w:lineRule="auto"/>
         <w:rPr>
           <w:b/>
           <w:bCs/>
@@ -51,19 +52,23 @@
         <w:ind w:left="720"/>
       </w:pPr>
       <w:r>
-        <w:t xml:space="preserve">If you have issues with running the code, please try using the Google Colab environment. </w:t>
-      </w:r>
-      <w:r>
-        <w:t xml:space="preserve">Additionally, using this environment may require upgrading plotly. Please see the </w:t>
-      </w:r>
-      <w:r>
-        <w:t xml:space="preserve">commented </w:t>
-      </w:r>
-      <w:r>
-        <w:t xml:space="preserve">line at the top of the code </w:t>
-      </w:r>
-      <w:r>
-        <w:t>(</w:t>
+        <w:t xml:space="preserve">If you have issues with running the code, please try using the Google </w:t>
+      </w:r>
+      <w:proofErr w:type="spellStart"/>
+      <w:r>
+        <w:t>Colab</w:t>
+      </w:r>
+      <w:proofErr w:type="spellEnd"/>
+      <w:r>
+        <w:t xml:space="preserve"> environment. Additionally, using this environment may require upgrading </w:t>
+      </w:r>
+      <w:proofErr w:type="spellStart"/>
+      <w:r>
+        <w:t>plotly</w:t>
+      </w:r>
+      <w:proofErr w:type="spellEnd"/>
+      <w:r>
+        <w:t>. Please see the commented line at the top of the code (</w:t>
       </w:r>
       <w:r>
         <w:rPr>
@@ -74,10 +79,7 @@
         <w:t>python data cleaning + visualizations.py</w:t>
       </w:r>
       <w:r>
-        <w:t xml:space="preserve">) </w:t>
-      </w:r>
-      <w:r>
-        <w:t xml:space="preserve">which does this upgrade. </w:t>
+        <w:t xml:space="preserve">) which does this upgrade. </w:t>
       </w:r>
     </w:p>
     <w:p>
@@ -85,8 +87,9 @@
         <w:pStyle w:val="ListParagraph"/>
         <w:numPr>
           <w:ilvl w:val="0"/>
-          <w:numId w:val="1"/>
+          <w:numId w:val="2"/>
         </w:numPr>
+        <w:spacing w:line="256" w:lineRule="auto"/>
         <w:rPr>
           <w:b/>
           <w:bCs/>
@@ -113,13 +116,7 @@
         <w:tab/>
       </w:r>
       <w:r>
-        <w:t>For this portion of task two, we cleaned the data file produced from our API code and made visualizations of certain variables in the dataset. The contents of this folder (</w:t>
-      </w:r>
-      <w:r>
-        <w:t xml:space="preserve">the </w:t>
-      </w:r>
-      <w:r>
-        <w:t>files) are as follows:</w:t>
+        <w:t>For this portion of task two, we cleaned the data file produced from our API code and made visualizations of certain variables in the dataset. The contents of this folder (the files) are as follows:</w:t>
       </w:r>
     </w:p>
     <w:p>
@@ -142,31 +139,32 @@
         <w:t>:</w:t>
       </w:r>
       <w:r>
-        <w:t xml:space="preserve"> this file contains a very slightly modified version of our original API code. The only modification here was retaining the end_date attribute column, which we deleted previously believing it to not be useful </w:t>
-      </w:r>
-      <w:r>
-        <w:t>for</w:t>
-      </w:r>
-      <w:r>
-        <w:t xml:space="preserve"> future analyses. As we found we needed </w:t>
-      </w:r>
-      <w:r>
-        <w:t>this attribute</w:t>
-      </w:r>
-      <w:r>
+        <w:t xml:space="preserve"> this file contains a very slightly modified version of our original API code. The only modification here was retaining the </w:t>
+      </w:r>
+      <w:proofErr w:type="spellStart"/>
+      <w:r>
+        <w:t>end_date</w:t>
+      </w:r>
+      <w:proofErr w:type="spellEnd"/>
+      <w:r>
+        <w:t xml:space="preserve"> attribute column, which we deleted previously believing it to not be useful for future analyses. As we found we needed this attribute when we began the analysis process, we updated the API code to reflect this change and produced a new version of the dataset (please see </w:t>
+      </w:r>
+      <w:r>
+        <w:rPr>
+          <w:b/>
+          <w:bCs/>
+          <w:color w:val="4472C4" w:themeColor="accent1"/>
+        </w:rPr>
+        <w:t>artworks.csv</w:t>
+      </w:r>
+      <w:r>
+        <w:rPr>
+          <w:color w:val="4472C4" w:themeColor="accent1"/>
+        </w:rPr>
         <w:t xml:space="preserve"> </w:t>
       </w:r>
       <w:r>
-        <w:t>when we began the analysis process, we updated the API code to reflect this change and produce</w:t>
-      </w:r>
-      <w:r>
-        <w:t>d</w:t>
-      </w:r>
-      <w:r>
-        <w:t xml:space="preserve"> a new version of the dataset</w:t>
-      </w:r>
-      <w:r>
-        <w:t xml:space="preserve"> (please see </w:t>
+        <w:t xml:space="preserve">and </w:t>
       </w:r>
       <w:r>
         <w:rPr>
@@ -174,16 +172,47 @@
           <w:bCs/>
           <w:color w:val="4472C4" w:themeColor="accent1"/>
         </w:rPr>
+        <w:t>artworks.xlsx</w:t>
+      </w:r>
+      <w:r>
+        <w:t xml:space="preserve">). </w:t>
+      </w:r>
+    </w:p>
+    <w:p>
+      <w:r>
+        <w:tab/>
+      </w:r>
+      <w:r>
+        <w:rPr>
+          <w:b/>
+          <w:bCs/>
+          <w:color w:val="4472C4" w:themeColor="accent1"/>
+        </w:rPr>
         <w:t>artworks.csv</w:t>
       </w:r>
       <w:r>
-        <w:rPr>
+        <w:t>: contains the dataset we cleaned and used to generate visualizations.</w:t>
+      </w:r>
+    </w:p>
+    <w:p>
+      <w:r>
+        <w:tab/>
+      </w:r>
+      <w:r>
+        <w:rPr>
+          <w:b/>
+          <w:bCs/>
           <w:color w:val="4472C4" w:themeColor="accent1"/>
         </w:rPr>
-        <w:t xml:space="preserve"> </w:t>
-      </w:r>
-      <w:r>
-        <w:t xml:space="preserve">and </w:t>
+        <w:t>artworks.xlsx</w:t>
+      </w:r>
+      <w:r>
+        <w:t>: same as above except in .xlsx format.</w:t>
+      </w:r>
+    </w:p>
+    <w:p>
+      <w:r>
+        <w:tab/>
       </w:r>
       <w:r>
         <w:rPr>
@@ -191,16 +220,19 @@
           <w:bCs/>
           <w:color w:val="4472C4" w:themeColor="accent1"/>
         </w:rPr>
-        <w:t>artworks.xlsx</w:t>
-      </w:r>
-      <w:r>
-        <w:t>).</w:t>
-      </w:r>
-      <w:r>
-        <w:t xml:space="preserve"> </w:t>
-      </w:r>
-    </w:p>
-    <w:p>
+        <w:t>documentation.docx</w:t>
+      </w:r>
+      <w:r>
+        <w:t>: contains the documentation for the python part of the project (dataset #1).</w:t>
+      </w:r>
+    </w:p>
+    <w:p>
+      <w:pPr>
+        <w:rPr>
+          <w:b/>
+          <w:bCs/>
+        </w:rPr>
+      </w:pPr>
       <w:r>
         <w:tab/>
       </w:r>
@@ -210,87 +242,10 @@
           <w:bCs/>
           <w:color w:val="4472C4" w:themeColor="accent1"/>
         </w:rPr>
-        <w:t>artworks.csv</w:t>
-      </w:r>
-      <w:r>
-        <w:t>: contains the dataset we cleaned and used to generate visualizations</w:t>
-      </w:r>
-      <w:r>
-        <w:t>.</w:t>
-      </w:r>
-    </w:p>
-    <w:p>
-      <w:r>
-        <w:tab/>
-      </w:r>
-      <w:r>
-        <w:rPr>
-          <w:b/>
-          <w:bCs/>
-          <w:color w:val="4472C4" w:themeColor="accent1"/>
-        </w:rPr>
-        <w:t>artworks.xlsx</w:t>
-      </w:r>
-      <w:r>
-        <w:t>: same as above except in .xlsx format.</w:t>
-      </w:r>
-    </w:p>
-    <w:p>
-      <w:r>
-        <w:tab/>
-      </w:r>
-      <w:r>
-        <w:rPr>
-          <w:b/>
-          <w:bCs/>
-          <w:color w:val="4472C4" w:themeColor="accent1"/>
-        </w:rPr>
-        <w:t>d</w:t>
-      </w:r>
-      <w:r>
-        <w:rPr>
-          <w:b/>
-          <w:bCs/>
-          <w:color w:val="4472C4" w:themeColor="accent1"/>
-        </w:rPr>
-        <w:t>ocumentation.docx</w:t>
-      </w:r>
-      <w:r>
-        <w:t>: contai</w:t>
-      </w:r>
-      <w:r>
-        <w:t>ns the documentation for the python part of the project (dataset #1)</w:t>
-      </w:r>
-      <w:r>
-        <w:t>.</w:t>
-      </w:r>
-    </w:p>
-    <w:p>
-      <w:pPr>
-        <w:rPr>
-          <w:b/>
-          <w:bCs/>
-        </w:rPr>
-      </w:pPr>
-      <w:r>
-        <w:tab/>
-      </w:r>
-      <w:r>
-        <w:rPr>
-          <w:b/>
-          <w:bCs/>
-          <w:color w:val="4472C4" w:themeColor="accent1"/>
-        </w:rPr>
         <w:t>python data cleaning + visualizations.py</w:t>
       </w:r>
       <w:r>
-        <w:t>: contains the code for the cleaning of the dataset and</w:t>
-      </w:r>
-      <w:r>
-        <w:t xml:space="preserve"> </w:t>
-      </w:r>
-      <w:r>
-        <w:t xml:space="preserve">visualizations produced. </w:t>
+        <w:t xml:space="preserve">: contains the code for the cleaning of the dataset and visualizations produced. </w:t>
       </w:r>
     </w:p>
     <w:p>
@@ -298,8 +253,9 @@
         <w:pStyle w:val="ListParagraph"/>
         <w:numPr>
           <w:ilvl w:val="0"/>
-          <w:numId w:val="1"/>
+          <w:numId w:val="2"/>
         </w:numPr>
+        <w:spacing w:line="256" w:lineRule="auto"/>
         <w:rPr>
           <w:b/>
           <w:bCs/>
@@ -337,13 +293,7 @@
         <w:t>python data cleaning + visualizations.py</w:t>
       </w:r>
       <w:r>
-        <w:t>)</w:t>
-      </w:r>
-      <w:r>
-        <w:t xml:space="preserve"> is commented extensively to illustrate both the cleaning </w:t>
-      </w:r>
-      <w:r>
-        <w:t xml:space="preserve">decisions made as well as the visualizations generated. Please see this file for more details. </w:t>
+        <w:t xml:space="preserve">) is commented extensively to illustrate both the cleaning decisions made as well as the visualizations generated. Please see this file for more details. </w:t>
       </w:r>
     </w:p>
     <w:p>
@@ -351,8 +301,9 @@
         <w:pStyle w:val="ListParagraph"/>
         <w:numPr>
           <w:ilvl w:val="0"/>
-          <w:numId w:val="1"/>
+          <w:numId w:val="2"/>
         </w:numPr>
+        <w:spacing w:line="256" w:lineRule="auto"/>
         <w:rPr>
           <w:b/>
           <w:bCs/>
@@ -375,19 +326,29 @@
         <w:pStyle w:val="ListParagraph"/>
         <w:numPr>
           <w:ilvl w:val="1"/>
-          <w:numId w:val="1"/>
+          <w:numId w:val="2"/>
         </w:numPr>
-        <w:rPr>
-          <w:b/>
-          <w:bCs/>
-        </w:rPr>
-      </w:pPr>
-      <w:r>
-        <w:rPr>
-          <w:b/>
-          <w:bCs/>
-        </w:rPr>
-        <w:t xml:space="preserve">Treemap of # artworks by country </w:t>
+        <w:spacing w:line="256" w:lineRule="auto"/>
+        <w:rPr>
+          <w:b/>
+          <w:bCs/>
+        </w:rPr>
+      </w:pPr>
+      <w:proofErr w:type="spellStart"/>
+      <w:r>
+        <w:rPr>
+          <w:b/>
+          <w:bCs/>
+        </w:rPr>
+        <w:t>Treemap</w:t>
+      </w:r>
+      <w:proofErr w:type="spellEnd"/>
+      <w:r>
+        <w:rPr>
+          <w:b/>
+          <w:bCs/>
+        </w:rPr>
+        <w:t xml:space="preserve"> of # artworks by country </w:t>
       </w:r>
     </w:p>
     <w:p>
@@ -395,32 +356,20 @@
         <w:pStyle w:val="ListParagraph"/>
         <w:numPr>
           <w:ilvl w:val="2"/>
-          <w:numId w:val="1"/>
+          <w:numId w:val="2"/>
         </w:numPr>
-      </w:pPr>
-      <w:r>
-        <w:t>This</w:t>
-      </w:r>
-      <w:r>
-        <w:t xml:space="preserve"> visualization reflects the number of artworks in the dataset belonging to each country. In this graphic, larger squares are allocated to the countries with a </w:t>
-      </w:r>
-      <w:r>
-        <w:t xml:space="preserve">comparatively </w:t>
-      </w:r>
-      <w:r>
-        <w:t>greater number of artworks in the dataset. Thus, the square</w:t>
-      </w:r>
-      <w:r>
-        <w:t xml:space="preserve"> </w:t>
-      </w:r>
-      <w:r>
-        <w:t xml:space="preserve">sizes are proportional to the number of artworks a country has in the dataset. Looking at the graphic, we can see that the countries with the most artworks in the dataset (in order of greatest # of artworks to least) are Spain, the United States, France, and Italy. Please note that </w:t>
-      </w:r>
-      <w:r>
-        <w:t xml:space="preserve">not </w:t>
-      </w:r>
-      <w:r>
-        <w:t xml:space="preserve">all countries are represented in the treemap as not all countries have artworks in the dataset. </w:t>
+        <w:spacing w:line="256" w:lineRule="auto"/>
+      </w:pPr>
+      <w:r>
+        <w:t xml:space="preserve">This visualization reflects the number of artworks in the dataset belonging to each country. In this graphic, larger squares are allocated to the countries with a comparatively greater number of artworks in the dataset. Thus, the square sizes are proportional to the number of artworks a country has in the dataset. Looking at the graphic, we can see that the countries with the most artworks in the dataset (in order of greatest # of artworks to least) are Spain, the United States, France, and Italy. Please note that not all countries are represented in the </w:t>
+      </w:r>
+      <w:proofErr w:type="spellStart"/>
+      <w:r>
+        <w:t>treemap</w:t>
+      </w:r>
+      <w:proofErr w:type="spellEnd"/>
+      <w:r>
+        <w:t xml:space="preserve"> as not all countries have artworks in the dataset. </w:t>
       </w:r>
     </w:p>
     <w:p>
@@ -428,8 +377,9 @@
         <w:pStyle w:val="ListParagraph"/>
         <w:numPr>
           <w:ilvl w:val="2"/>
-          <w:numId w:val="1"/>
+          <w:numId w:val="2"/>
         </w:numPr>
+        <w:spacing w:line="256" w:lineRule="auto"/>
       </w:pPr>
       <w:r>
         <w:t xml:space="preserve">Additionally, the user </w:t>
@@ -440,28 +390,63 @@
       </w:r>
       <w:proofErr w:type="gramEnd"/>
       <w:r>
-        <w:t xml:space="preserve"> hover over each country</w:t>
-      </w:r>
-      <w:r>
-        <w:t>’s</w:t>
-      </w:r>
-      <w:r>
-        <w:t xml:space="preserve"> </w:t>
-      </w:r>
-      <w:r>
-        <w:t>square</w:t>
-      </w:r>
-      <w:r>
-        <w:t xml:space="preserve"> to see the # of artworks </w:t>
-      </w:r>
-      <w:r>
-        <w:t>the</w:t>
-      </w:r>
-      <w:r>
-        <w:t xml:space="preserve"> country has </w:t>
-      </w:r>
-      <w:r>
-        <w:t xml:space="preserve">in the dataset. </w:t>
+        <w:t xml:space="preserve"> hover over each country’s square to see the # of artworks the country has in the dataset. </w:t>
+      </w:r>
+    </w:p>
+    <w:p>
+      <w:r>
+        <w:rPr>
+          <w:noProof/>
+        </w:rPr>
+        <w:lastRenderedPageBreak/>
+        <w:drawing>
+          <wp:inline distT="0" distB="0" distL="0" distR="0" wp14:anchorId="714A0009" wp14:editId="1A1A33AC">
+            <wp:extent cx="5943600" cy="3166110"/>
+            <wp:effectExtent l="0" t="0" r="0" b="0"/>
+            <wp:docPr id="12" name="Picture 12" descr="Chart, treemap chart&#10;&#10;Description automatically generated"/>
+            <wp:cNvGraphicFramePr>
+              <a:graphicFrameLocks xmlns:a="http://schemas.openxmlformats.org/drawingml/2006/main" noChangeAspect="1"/>
+            </wp:cNvGraphicFramePr>
+            <a:graphic xmlns:a="http://schemas.openxmlformats.org/drawingml/2006/main">
+              <a:graphicData uri="http://schemas.openxmlformats.org/drawingml/2006/picture">
+                <pic:pic xmlns:pic="http://schemas.openxmlformats.org/drawingml/2006/picture">
+                  <pic:nvPicPr>
+                    <pic:cNvPr id="0" name="Picture 4" descr="Chart, treemap chart&#10;&#10;Description automatically generated"/>
+                    <pic:cNvPicPr>
+                      <a:picLocks noChangeAspect="1" noChangeArrowheads="1"/>
+                    </pic:cNvPicPr>
+                  </pic:nvPicPr>
+                  <pic:blipFill>
+                    <a:blip r:embed="rId5">
+                      <a:extLst>
+                        <a:ext uri="{28A0092B-C50C-407E-A947-70E740481C1C}">
+                          <a14:useLocalDpi xmlns:a14="http://schemas.microsoft.com/office/drawing/2010/main" val="0"/>
+                        </a:ext>
+                      </a:extLst>
+                    </a:blip>
+                    <a:srcRect/>
+                    <a:stretch>
+                      <a:fillRect/>
+                    </a:stretch>
+                  </pic:blipFill>
+                  <pic:spPr bwMode="auto">
+                    <a:xfrm>
+                      <a:off x="0" y="0"/>
+                      <a:ext cx="5943600" cy="3166110"/>
+                    </a:xfrm>
+                    <a:prstGeom prst="rect">
+                      <a:avLst/>
+                    </a:prstGeom>
+                    <a:noFill/>
+                    <a:ln>
+                      <a:noFill/>
+                    </a:ln>
+                  </pic:spPr>
+                </pic:pic>
+              </a:graphicData>
+            </a:graphic>
+          </wp:inline>
+        </w:drawing>
       </w:r>
     </w:p>
     <w:p>
@@ -469,8 +454,9 @@
         <w:pStyle w:val="ListParagraph"/>
         <w:numPr>
           <w:ilvl w:val="1"/>
-          <w:numId w:val="1"/>
+          <w:numId w:val="2"/>
         </w:numPr>
+        <w:spacing w:line="256" w:lineRule="auto"/>
         <w:rPr>
           <w:b/>
           <w:bCs/>
@@ -489,24 +475,12 @@
         <w:pStyle w:val="ListParagraph"/>
         <w:numPr>
           <w:ilvl w:val="2"/>
-          <w:numId w:val="1"/>
+          <w:numId w:val="2"/>
         </w:numPr>
-      </w:pPr>
-      <w:r>
-        <w:lastRenderedPageBreak/>
-        <w:t xml:space="preserve">This visualization reflects the percent of artworks in the dataset </w:t>
-      </w:r>
-      <w:r>
-        <w:t>that</w:t>
-      </w:r>
-      <w:r>
-        <w:t xml:space="preserve"> belong to each classification type. </w:t>
-      </w:r>
-      <w:r>
-        <w:t xml:space="preserve">As we can see in the pie chart, nearly 17% of artworks in the dataset are etchings, about 13% are lithographs, </w:t>
-      </w:r>
-      <w:r>
-        <w:t xml:space="preserve">about 9% are paintings and about 6% are typed as woodcut. These are the most frequent types of artworks in the dataset; the other types of artwork classifications have comparatively less frequency in the dataset. </w:t>
+        <w:spacing w:line="256" w:lineRule="auto"/>
+      </w:pPr>
+      <w:r>
+        <w:t xml:space="preserve">This visualization reflects the percent of artworks in the dataset that belong to each classification type. As we can see in the pie chart, nearly 17% of artworks in the dataset are etchings, about 13% are lithographs, about 9% are paintings and about 6% are typed as woodcut. These are the most frequent types of artworks in the dataset; the other types of artwork classifications have comparatively less frequency in the dataset. </w:t>
       </w:r>
     </w:p>
     <w:p>
@@ -514,8 +488,9 @@
         <w:pStyle w:val="ListParagraph"/>
         <w:numPr>
           <w:ilvl w:val="2"/>
-          <w:numId w:val="1"/>
+          <w:numId w:val="2"/>
         </w:numPr>
+        <w:spacing w:line="256" w:lineRule="auto"/>
       </w:pPr>
       <w:r>
         <w:t xml:space="preserve">The user </w:t>
@@ -527,6 +502,61 @@
       <w:proofErr w:type="gramEnd"/>
       <w:r>
         <w:t xml:space="preserve"> hover over each “pie slice” to see the # of artworks the classification type has in the dataset.</w:t>
+      </w:r>
+    </w:p>
+    <w:p>
+      <w:r>
+        <w:rPr>
+          <w:noProof/>
+        </w:rPr>
+        <w:drawing>
+          <wp:inline distT="0" distB="0" distL="0" distR="0" wp14:anchorId="3EF04BE9" wp14:editId="3DEE400F">
+            <wp:extent cx="5943600" cy="3166110"/>
+            <wp:effectExtent l="0" t="0" r="0" b="0"/>
+            <wp:docPr id="11" name="Picture 11" descr="Chart, pie chart&#10;&#10;Description automatically generated"/>
+            <wp:cNvGraphicFramePr>
+              <a:graphicFrameLocks xmlns:a="http://schemas.openxmlformats.org/drawingml/2006/main" noChangeAspect="1"/>
+            </wp:cNvGraphicFramePr>
+            <a:graphic xmlns:a="http://schemas.openxmlformats.org/drawingml/2006/main">
+              <a:graphicData uri="http://schemas.openxmlformats.org/drawingml/2006/picture">
+                <pic:pic xmlns:pic="http://schemas.openxmlformats.org/drawingml/2006/picture">
+                  <pic:nvPicPr>
+                    <pic:cNvPr id="0" name="Picture 5" descr="Chart, pie chart&#10;&#10;Description automatically generated"/>
+                    <pic:cNvPicPr>
+                      <a:picLocks noChangeAspect="1" noChangeArrowheads="1"/>
+                    </pic:cNvPicPr>
+                  </pic:nvPicPr>
+                  <pic:blipFill>
+                    <a:blip r:embed="rId6">
+                      <a:extLst>
+                        <a:ext uri="{28A0092B-C50C-407E-A947-70E740481C1C}">
+                          <a14:useLocalDpi xmlns:a14="http://schemas.microsoft.com/office/drawing/2010/main" val="0"/>
+                        </a:ext>
+                      </a:extLst>
+                    </a:blip>
+                    <a:srcRect/>
+                    <a:stretch>
+                      <a:fillRect/>
+                    </a:stretch>
+                  </pic:blipFill>
+                  <pic:spPr bwMode="auto">
+                    <a:xfrm>
+                      <a:off x="0" y="0"/>
+                      <a:ext cx="5943600" cy="3166110"/>
+                    </a:xfrm>
+                    <a:prstGeom prst="rect">
+                      <a:avLst/>
+                    </a:prstGeom>
+                    <a:noFill/>
+                    <a:ln>
+                      <a:noFill/>
+                    </a:ln>
+                  </pic:spPr>
+                </pic:pic>
+              </a:graphicData>
+            </a:graphic>
+          </wp:inline>
+        </w:drawing>
       </w:r>
     </w:p>
     <w:p>
@@ -534,19 +564,30 @@
         <w:pStyle w:val="ListParagraph"/>
         <w:numPr>
           <w:ilvl w:val="1"/>
-          <w:numId w:val="1"/>
+          <w:numId w:val="2"/>
         </w:numPr>
-        <w:rPr>
-          <w:b/>
-          <w:bCs/>
-        </w:rPr>
-      </w:pPr>
-      <w:r>
-        <w:rPr>
-          <w:b/>
-          <w:bCs/>
-        </w:rPr>
-        <w:t>Treemap of # of artworks by classification type</w:t>
+        <w:spacing w:line="256" w:lineRule="auto"/>
+        <w:rPr>
+          <w:b/>
+          <w:bCs/>
+        </w:rPr>
+      </w:pPr>
+      <w:proofErr w:type="spellStart"/>
+      <w:r>
+        <w:rPr>
+          <w:b/>
+          <w:bCs/>
+        </w:rPr>
+        <w:lastRenderedPageBreak/>
+        <w:t>Treemap</w:t>
+      </w:r>
+      <w:proofErr w:type="spellEnd"/>
+      <w:r>
+        <w:rPr>
+          <w:b/>
+          <w:bCs/>
+        </w:rPr>
+        <w:t xml:space="preserve"> of # of artworks by classification type</w:t>
       </w:r>
     </w:p>
     <w:p>
@@ -554,11 +595,28 @@
         <w:pStyle w:val="ListParagraph"/>
         <w:numPr>
           <w:ilvl w:val="2"/>
-          <w:numId w:val="1"/>
+          <w:numId w:val="2"/>
         </w:numPr>
-      </w:pPr>
-      <w:r>
-        <w:t xml:space="preserve">This visualization is very similar to the one above but takes the form of a treemap. The treemap form is a bit visually clearer as we </w:t>
+        <w:spacing w:line="256" w:lineRule="auto"/>
+      </w:pPr>
+      <w:r>
+        <w:t xml:space="preserve">This visualization is very similar to the one above but takes the form of a </w:t>
+      </w:r>
+      <w:proofErr w:type="spellStart"/>
+      <w:r>
+        <w:t>treemap</w:t>
+      </w:r>
+      <w:proofErr w:type="spellEnd"/>
+      <w:r>
+        <w:t xml:space="preserve">. The </w:t>
+      </w:r>
+      <w:proofErr w:type="spellStart"/>
+      <w:r>
+        <w:t>treemap</w:t>
+      </w:r>
+      <w:proofErr w:type="spellEnd"/>
+      <w:r>
+        <w:t xml:space="preserve"> form is a bit visually clearer as we </w:t>
       </w:r>
       <w:proofErr w:type="gramStart"/>
       <w:r>
@@ -566,10 +624,7 @@
       </w:r>
       <w:proofErr w:type="gramEnd"/>
       <w:r>
-        <w:t xml:space="preserve"> see</w:t>
-      </w:r>
-      <w:r>
-        <w:t xml:space="preserve"> other frequent classification types that disappear a bit (visually) in the pie chart presentation of the information. </w:t>
+        <w:t xml:space="preserve"> see other frequent classification types that disappear a bit (visually) in the pie chart presentation of the information. </w:t>
       </w:r>
     </w:p>
     <w:p>
@@ -577,11 +632,20 @@
         <w:pStyle w:val="ListParagraph"/>
         <w:numPr>
           <w:ilvl w:val="2"/>
-          <w:numId w:val="1"/>
+          <w:numId w:val="2"/>
         </w:numPr>
-      </w:pPr>
-      <w:r>
-        <w:t xml:space="preserve">As with the previous treemap visual, the user </w:t>
+        <w:spacing w:line="256" w:lineRule="auto"/>
+      </w:pPr>
+      <w:r>
+        <w:t xml:space="preserve">As with the previous </w:t>
+      </w:r>
+      <w:proofErr w:type="spellStart"/>
+      <w:r>
+        <w:t>treemap</w:t>
+      </w:r>
+      <w:proofErr w:type="spellEnd"/>
+      <w:r>
+        <w:t xml:space="preserve"> visual, the user </w:t>
       </w:r>
       <w:proofErr w:type="gramStart"/>
       <w:r>
@@ -589,13 +653,62 @@
       </w:r>
       <w:proofErr w:type="gramEnd"/>
       <w:r>
-        <w:t xml:space="preserve"> hover over each box to see the # of artworks </w:t>
-      </w:r>
-      <w:r>
-        <w:t>which</w:t>
-      </w:r>
-      <w:r>
-        <w:t xml:space="preserve"> belong to a particular classification type in the dataset.</w:t>
+        <w:t xml:space="preserve"> hover over each box to see the # of artworks which belong to a particular classification type in the dataset.</w:t>
+      </w:r>
+    </w:p>
+    <w:p>
+      <w:r>
+        <w:rPr>
+          <w:noProof/>
+        </w:rPr>
+        <w:drawing>
+          <wp:inline distT="0" distB="0" distL="0" distR="0" wp14:anchorId="239D0030" wp14:editId="22CBB0E2">
+            <wp:extent cx="5943600" cy="3166110"/>
+            <wp:effectExtent l="0" t="0" r="0" b="0"/>
+            <wp:docPr id="10" name="Picture 10" descr="Chart, treemap chart&#10;&#10;Description automatically generated"/>
+            <wp:cNvGraphicFramePr>
+              <a:graphicFrameLocks xmlns:a="http://schemas.openxmlformats.org/drawingml/2006/main" noChangeAspect="1"/>
+            </wp:cNvGraphicFramePr>
+            <a:graphic xmlns:a="http://schemas.openxmlformats.org/drawingml/2006/main">
+              <a:graphicData uri="http://schemas.openxmlformats.org/drawingml/2006/picture">
+                <pic:pic xmlns:pic="http://schemas.openxmlformats.org/drawingml/2006/picture">
+                  <pic:nvPicPr>
+                    <pic:cNvPr id="0" name="Picture 6" descr="Chart, treemap chart&#10;&#10;Description automatically generated"/>
+                    <pic:cNvPicPr>
+                      <a:picLocks noChangeAspect="1" noChangeArrowheads="1"/>
+                    </pic:cNvPicPr>
+                  </pic:nvPicPr>
+                  <pic:blipFill>
+                    <a:blip r:embed="rId7">
+                      <a:extLst>
+                        <a:ext uri="{28A0092B-C50C-407E-A947-70E740481C1C}">
+                          <a14:useLocalDpi xmlns:a14="http://schemas.microsoft.com/office/drawing/2010/main" val="0"/>
+                        </a:ext>
+                      </a:extLst>
+                    </a:blip>
+                    <a:srcRect/>
+                    <a:stretch>
+                      <a:fillRect/>
+                    </a:stretch>
+                  </pic:blipFill>
+                  <pic:spPr bwMode="auto">
+                    <a:xfrm>
+                      <a:off x="0" y="0"/>
+                      <a:ext cx="5943600" cy="3166110"/>
+                    </a:xfrm>
+                    <a:prstGeom prst="rect">
+                      <a:avLst/>
+                    </a:prstGeom>
+                    <a:noFill/>
+                    <a:ln>
+                      <a:noFill/>
+                    </a:ln>
+                  </pic:spPr>
+                </pic:pic>
+              </a:graphicData>
+            </a:graphic>
+          </wp:inline>
+        </w:drawing>
       </w:r>
     </w:p>
     <w:p>
@@ -603,40 +716,151 @@
         <w:pStyle w:val="ListParagraph"/>
         <w:numPr>
           <w:ilvl w:val="1"/>
-          <w:numId w:val="1"/>
+          <w:numId w:val="2"/>
         </w:numPr>
-        <w:rPr>
-          <w:b/>
-          <w:bCs/>
-        </w:rPr>
-      </w:pPr>
-      <w:r>
-        <w:rPr>
-          <w:b/>
-          <w:bCs/>
-        </w:rPr>
-        <w:t xml:space="preserve">Top 10 artists with </w:t>
-      </w:r>
-      <w:r>
-        <w:rPr>
-          <w:b/>
-          <w:bCs/>
-        </w:rPr>
-        <w:t xml:space="preserve">the </w:t>
-      </w:r>
-      <w:r>
-        <w:rPr>
-          <w:b/>
-          <w:bCs/>
-        </w:rPr>
-        <w:t>highest # of</w:t>
-      </w:r>
-      <w:r>
-        <w:rPr>
-          <w:b/>
-          <w:bCs/>
-        </w:rPr>
-        <w:t xml:space="preserve"> artworks in the dataset</w:t>
+        <w:spacing w:line="256" w:lineRule="auto"/>
+        <w:rPr>
+          <w:b/>
+          <w:bCs/>
+        </w:rPr>
+      </w:pPr>
+      <w:r>
+        <w:rPr>
+          <w:b/>
+          <w:bCs/>
+        </w:rPr>
+        <w:t>Bar chart with top 10 artists with the highest # of artworks in the dataset</w:t>
+      </w:r>
+    </w:p>
+    <w:p>
+      <w:pPr>
+        <w:pStyle w:val="ListParagraph"/>
+        <w:numPr>
+          <w:ilvl w:val="2"/>
+          <w:numId w:val="2"/>
+        </w:numPr>
+        <w:spacing w:line="256" w:lineRule="auto"/>
+      </w:pPr>
+      <w:r>
+        <w:t xml:space="preserve">This visualization allows us to see the artists with the </w:t>
+      </w:r>
+      <w:r>
+        <w:t>greatest</w:t>
+      </w:r>
+      <w:r>
+        <w:t xml:space="preserve"> </w:t>
+      </w:r>
+      <w:r>
+        <w:t>number</w:t>
+      </w:r>
+      <w:r>
+        <w:t xml:space="preserve"> of artworks in the dataset. We only included the first 10</w:t>
+      </w:r>
+      <w:r>
+        <w:t xml:space="preserve"> artists</w:t>
+      </w:r>
+      <w:r>
+        <w:t xml:space="preserve"> because otherwise </w:t>
+      </w:r>
+      <w:r>
+        <w:t>the visualization</w:t>
+      </w:r>
+      <w:r>
+        <w:t xml:space="preserve"> would become too chaotic. As expected</w:t>
+      </w:r>
+      <w:r>
+        <w:t>,</w:t>
+      </w:r>
+      <w:r>
+        <w:t xml:space="preserve"> we see that Pablo Picasso is the artist</w:t>
+      </w:r>
+      <w:r>
+        <w:t xml:space="preserve"> in the dataset</w:t>
+      </w:r>
+      <w:r>
+        <w:t xml:space="preserve"> with the most art pieces </w:t>
+      </w:r>
+      <w:r>
+        <w:t>to</w:t>
+      </w:r>
+      <w:r>
+        <w:t xml:space="preserve"> his name. </w:t>
+      </w:r>
+    </w:p>
+    <w:p>
+      <w:pPr>
+        <w:pStyle w:val="ListParagraph"/>
+        <w:numPr>
+          <w:ilvl w:val="2"/>
+          <w:numId w:val="2"/>
+        </w:numPr>
+        <w:spacing w:line="256" w:lineRule="auto"/>
+      </w:pPr>
+      <w:r>
+        <w:t xml:space="preserve">The user </w:t>
+      </w:r>
+      <w:proofErr w:type="gramStart"/>
+      <w:r>
+        <w:t>is able to</w:t>
+      </w:r>
+      <w:proofErr w:type="gramEnd"/>
+      <w:r>
+        <w:t xml:space="preserve"> hover over each bar to see the name of the artist and also the # of art pieces that specific artist made. </w:t>
+      </w:r>
+    </w:p>
+    <w:p>
+      <w:r>
+        <w:rPr>
+          <w:noProof/>
+        </w:rPr>
+        <w:drawing>
+          <wp:inline distT="0" distB="0" distL="0" distR="0" wp14:anchorId="25A2E854" wp14:editId="4A2BFDAB">
+            <wp:extent cx="5934710" cy="1949450"/>
+            <wp:effectExtent l="0" t="0" r="8890" b="0"/>
+            <wp:docPr id="13" name="Picture 13"/>
+            <wp:cNvGraphicFramePr>
+              <a:graphicFrameLocks xmlns:a="http://schemas.openxmlformats.org/drawingml/2006/main" noChangeAspect="1"/>
+            </wp:cNvGraphicFramePr>
+            <a:graphic xmlns:a="http://schemas.openxmlformats.org/drawingml/2006/main">
+              <a:graphicData uri="http://schemas.openxmlformats.org/drawingml/2006/picture">
+                <pic:pic xmlns:pic="http://schemas.openxmlformats.org/drawingml/2006/picture">
+                  <pic:nvPicPr>
+                    <pic:cNvPr id="0" name="Picture 43"/>
+                    <pic:cNvPicPr>
+                      <a:picLocks noChangeAspect="1" noChangeArrowheads="1"/>
+                    </pic:cNvPicPr>
+                  </pic:nvPicPr>
+                  <pic:blipFill>
+                    <a:blip r:embed="rId8">
+                      <a:extLst>
+                        <a:ext uri="{28A0092B-C50C-407E-A947-70E740481C1C}">
+                          <a14:useLocalDpi xmlns:a14="http://schemas.microsoft.com/office/drawing/2010/main" val="0"/>
+                        </a:ext>
+                      </a:extLst>
+                    </a:blip>
+                    <a:srcRect/>
+                    <a:stretch>
+                      <a:fillRect/>
+                    </a:stretch>
+                  </pic:blipFill>
+                  <pic:spPr bwMode="auto">
+                    <a:xfrm>
+                      <a:off x="0" y="0"/>
+                      <a:ext cx="5934710" cy="1949450"/>
+                    </a:xfrm>
+                    <a:prstGeom prst="rect">
+                      <a:avLst/>
+                    </a:prstGeom>
+                    <a:noFill/>
+                    <a:ln>
+                      <a:noFill/>
+                    </a:ln>
+                  </pic:spPr>
+                </pic:pic>
+              </a:graphicData>
+            </a:graphic>
+          </wp:inline>
+        </w:drawing>
       </w:r>
     </w:p>
     <w:p>
@@ -644,18 +868,20 @@
         <w:pStyle w:val="ListParagraph"/>
         <w:numPr>
           <w:ilvl w:val="1"/>
-          <w:numId w:val="1"/>
+          <w:numId w:val="2"/>
         </w:numPr>
-        <w:rPr>
-          <w:b/>
-          <w:bCs/>
-        </w:rPr>
-      </w:pPr>
-      <w:r>
-        <w:rPr>
-          <w:b/>
-          <w:bCs/>
-        </w:rPr>
+        <w:spacing w:line="256" w:lineRule="auto"/>
+        <w:rPr>
+          <w:b/>
+          <w:bCs/>
+        </w:rPr>
+      </w:pPr>
+      <w:r>
+        <w:rPr>
+          <w:b/>
+          <w:bCs/>
+        </w:rPr>
+        <w:lastRenderedPageBreak/>
         <w:t xml:space="preserve">% </w:t>
       </w:r>
       <w:proofErr w:type="gramStart"/>
@@ -672,31 +898,110 @@
           <w:b/>
           <w:bCs/>
         </w:rPr>
-        <w:t xml:space="preserve"> artworks</w:t>
-      </w:r>
-      <w:commentRangeStart w:id="0"/>
-      <w:r>
-        <w:rPr>
-          <w:b/>
-          <w:bCs/>
-        </w:rPr>
-        <w:t xml:space="preserve"> in the modern art department</w:t>
-      </w:r>
-      <w:commentRangeEnd w:id="0"/>
-      <w:r>
-        <w:rPr>
-          <w:rStyle w:val="CommentReference"/>
-          <w:b/>
-          <w:bCs/>
-        </w:rPr>
-        <w:commentReference w:id="0"/>
-      </w:r>
-      <w:r>
-        <w:rPr>
-          <w:b/>
-          <w:bCs/>
-        </w:rPr>
-        <w:t xml:space="preserve"> by country</w:t>
+        <w:t xml:space="preserve"> artworks in the modern art department by country</w:t>
+      </w:r>
+    </w:p>
+    <w:p>
+      <w:pPr>
+        <w:pStyle w:val="ListParagraph"/>
+        <w:numPr>
+          <w:ilvl w:val="2"/>
+          <w:numId w:val="2"/>
+        </w:numPr>
+        <w:spacing w:line="256" w:lineRule="auto"/>
+      </w:pPr>
+      <w:r>
+        <w:t xml:space="preserve">This visualization reflects the distribution of the modern art segment per country. In other words, this pie chart allows us to interpret </w:t>
+      </w:r>
+      <w:r>
+        <w:t>which countries hold the greatest presence in the dataset’s modern art department</w:t>
+      </w:r>
+      <w:r>
+        <w:t xml:space="preserve">. We see that this art movement is dominated by Spain. In addition to that, we see that some other countries such as Belgium, Ireland, </w:t>
+      </w:r>
+      <w:proofErr w:type="gramStart"/>
+      <w:r>
+        <w:t>Jersey</w:t>
+      </w:r>
+      <w:proofErr w:type="gramEnd"/>
+      <w:r>
+        <w:t xml:space="preserve"> and France have a small contribution to this art movement. </w:t>
+      </w:r>
+    </w:p>
+    <w:p>
+      <w:pPr>
+        <w:pStyle w:val="ListParagraph"/>
+        <w:numPr>
+          <w:ilvl w:val="2"/>
+          <w:numId w:val="2"/>
+        </w:numPr>
+        <w:spacing w:line="256" w:lineRule="auto"/>
+      </w:pPr>
+      <w:r>
+        <w:t xml:space="preserve">The user </w:t>
+      </w:r>
+      <w:proofErr w:type="gramStart"/>
+      <w:r>
+        <w:t>is able to</w:t>
+      </w:r>
+      <w:proofErr w:type="gramEnd"/>
+      <w:r>
+        <w:t xml:space="preserve"> hover over each “pie slice” to see the # of modern art pieces per country. </w:t>
+      </w:r>
+    </w:p>
+    <w:p>
+      <w:r>
+        <w:rPr>
+          <w:noProof/>
+        </w:rPr>
+        <w:drawing>
+          <wp:inline distT="0" distB="0" distL="0" distR="0" wp14:anchorId="4918A20B" wp14:editId="76318BFC">
+            <wp:extent cx="5943600" cy="3166110"/>
+            <wp:effectExtent l="0" t="0" r="0" b="0"/>
+            <wp:docPr id="8" name="Picture 8" descr="Chart, pie chart&#10;&#10;Description automatically generated"/>
+            <wp:cNvGraphicFramePr>
+              <a:graphicFrameLocks xmlns:a="http://schemas.openxmlformats.org/drawingml/2006/main" noChangeAspect="1"/>
+            </wp:cNvGraphicFramePr>
+            <a:graphic xmlns:a="http://schemas.openxmlformats.org/drawingml/2006/main">
+              <a:graphicData uri="http://schemas.openxmlformats.org/drawingml/2006/picture">
+                <pic:pic xmlns:pic="http://schemas.openxmlformats.org/drawingml/2006/picture">
+                  <pic:nvPicPr>
+                    <pic:cNvPr id="0" name="Picture 2" descr="Chart, pie chart&#10;&#10;Description automatically generated"/>
+                    <pic:cNvPicPr>
+                      <a:picLocks noChangeAspect="1" noChangeArrowheads="1"/>
+                    </pic:cNvPicPr>
+                  </pic:nvPicPr>
+                  <pic:blipFill>
+                    <a:blip r:embed="rId9">
+                      <a:extLst>
+                        <a:ext uri="{28A0092B-C50C-407E-A947-70E740481C1C}">
+                          <a14:useLocalDpi xmlns:a14="http://schemas.microsoft.com/office/drawing/2010/main" val="0"/>
+                        </a:ext>
+                      </a:extLst>
+                    </a:blip>
+                    <a:srcRect/>
+                    <a:stretch>
+                      <a:fillRect/>
+                    </a:stretch>
+                  </pic:blipFill>
+                  <pic:spPr bwMode="auto">
+                    <a:xfrm>
+                      <a:off x="0" y="0"/>
+                      <a:ext cx="5943600" cy="3166110"/>
+                    </a:xfrm>
+                    <a:prstGeom prst="rect">
+                      <a:avLst/>
+                    </a:prstGeom>
+                    <a:noFill/>
+                    <a:ln>
+                      <a:noFill/>
+                    </a:ln>
+                  </pic:spPr>
+                </pic:pic>
+              </a:graphicData>
+            </a:graphic>
+          </wp:inline>
+        </w:drawing>
       </w:r>
     </w:p>
     <w:p>
@@ -704,35 +1009,253 @@
         <w:pStyle w:val="ListParagraph"/>
         <w:numPr>
           <w:ilvl w:val="1"/>
-          <w:numId w:val="1"/>
+          <w:numId w:val="2"/>
         </w:numPr>
-        <w:rPr>
-          <w:b/>
-          <w:bCs/>
-        </w:rPr>
-      </w:pPr>
-      <w:r>
-        <w:rPr>
-          <w:b/>
-          <w:bCs/>
-        </w:rPr>
-        <w:t xml:space="preserve">Artworks plotted by year artwork started being produced (x-axis) vs. time it took to complete </w:t>
-      </w:r>
-      <w:r>
-        <w:rPr>
-          <w:b/>
-          <w:bCs/>
-        </w:rPr>
-        <w:t xml:space="preserve">the artwork </w:t>
-      </w:r>
-      <w:r>
-        <w:rPr>
-          <w:b/>
-          <w:bCs/>
-        </w:rPr>
-        <w:t>in years (y-axis)</w:t>
-      </w:r>
-    </w:p>
+        <w:spacing w:line="256" w:lineRule="auto"/>
+        <w:rPr>
+          <w:b/>
+          <w:bCs/>
+        </w:rPr>
+      </w:pPr>
+      <w:r>
+        <w:rPr>
+          <w:b/>
+          <w:bCs/>
+        </w:rPr>
+        <w:t>Artworks plotted by year artwork started being produced (x-axis) vs. time it took to complete the artwork in years (y-axis). In</w:t>
+      </w:r>
+      <w:r>
+        <w:rPr>
+          <w:b/>
+          <w:bCs/>
+        </w:rPr>
+        <w:t xml:space="preserve"> the point</w:t>
+      </w:r>
+      <w:r>
+        <w:rPr>
+          <w:b/>
+          <w:bCs/>
+        </w:rPr>
+        <w:t xml:space="preserve"> color</w:t>
+      </w:r>
+      <w:r>
+        <w:rPr>
+          <w:b/>
+          <w:bCs/>
+        </w:rPr>
+        <w:t>s,</w:t>
+      </w:r>
+      <w:r>
+        <w:rPr>
+          <w:b/>
+          <w:bCs/>
+        </w:rPr>
+        <w:t xml:space="preserve"> we can see the countries with the biggest contribution</w:t>
+      </w:r>
+      <w:r>
+        <w:rPr>
+          <w:b/>
+          <w:bCs/>
+        </w:rPr>
+        <w:t xml:space="preserve"> </w:t>
+      </w:r>
+      <w:r>
+        <w:rPr>
+          <w:b/>
+          <w:bCs/>
+        </w:rPr>
+        <w:t xml:space="preserve">to the </w:t>
+      </w:r>
+      <w:r>
+        <w:rPr>
+          <w:b/>
+          <w:bCs/>
+        </w:rPr>
+        <w:t>dataset</w:t>
+      </w:r>
+      <w:r>
+        <w:rPr>
+          <w:b/>
+          <w:bCs/>
+        </w:rPr>
+        <w:t xml:space="preserve"> </w:t>
+      </w:r>
+      <w:r>
+        <w:rPr>
+          <w:b/>
+          <w:bCs/>
+        </w:rPr>
+        <w:t>in terms of</w:t>
+      </w:r>
+      <w:r>
+        <w:rPr>
+          <w:b/>
+          <w:bCs/>
+        </w:rPr>
+        <w:t xml:space="preserve"> total </w:t>
+      </w:r>
+      <w:r>
+        <w:rPr>
+          <w:b/>
+          <w:bCs/>
+        </w:rPr>
+        <w:t>#</w:t>
+      </w:r>
+      <w:r>
+        <w:rPr>
+          <w:b/>
+          <w:bCs/>
+        </w:rPr>
+        <w:t xml:space="preserve"> of artworks.</w:t>
+      </w:r>
+    </w:p>
+    <w:p>
+      <w:pPr>
+        <w:pStyle w:val="ListParagraph"/>
+        <w:numPr>
+          <w:ilvl w:val="2"/>
+          <w:numId w:val="2"/>
+        </w:numPr>
+        <w:spacing w:line="256" w:lineRule="auto"/>
+        <w:rPr>
+          <w:b/>
+          <w:bCs/>
+        </w:rPr>
+      </w:pPr>
+      <w:r>
+        <w:t xml:space="preserve">This visualization plots the amount of time </w:t>
+      </w:r>
+      <w:r>
+        <w:t>taken</w:t>
+      </w:r>
+      <w:r>
+        <w:t xml:space="preserve"> to make </w:t>
+      </w:r>
+      <w:r>
+        <w:t>an</w:t>
+      </w:r>
+      <w:r>
+        <w:t xml:space="preserve"> art piece </w:t>
+      </w:r>
+      <w:r>
+        <w:t>by</w:t>
+      </w:r>
+      <w:r>
+        <w:t xml:space="preserve"> the time around when the artist started to make the art piece. In addition to that, we added the country of origin </w:t>
+      </w:r>
+      <w:r>
+        <w:t xml:space="preserve">(point color) </w:t>
+      </w:r>
+      <w:r>
+        <w:t>to each observation. In this way, we can see in</w:t>
+      </w:r>
+      <w:r>
+        <w:t xml:space="preserve"> which</w:t>
+      </w:r>
+      <w:r>
+        <w:t xml:space="preserve"> periods it took longer to make an art piece. Also, we can see which countries dominated certain periods </w:t>
+      </w:r>
+      <w:r>
+        <w:t xml:space="preserve">(in the dataset) </w:t>
+      </w:r>
+      <w:r>
+        <w:t xml:space="preserve">in terms of </w:t>
+      </w:r>
+      <w:r>
+        <w:t>#</w:t>
+      </w:r>
+      <w:r>
+        <w:t xml:space="preserve"> of art pieces being made. We didn’t include all the countries, only the countries where </w:t>
+      </w:r>
+      <w:r>
+        <w:t xml:space="preserve">a greater number </w:t>
+      </w:r>
+      <w:r>
+        <w:t xml:space="preserve">of art pieces </w:t>
+      </w:r>
+      <w:r>
+        <w:t xml:space="preserve">(comparatively) </w:t>
+      </w:r>
+      <w:r>
+        <w:t xml:space="preserve">were made. </w:t>
+      </w:r>
+    </w:p>
+    <w:p>
+      <w:pPr>
+        <w:rPr>
+          <w:b/>
+          <w:bCs/>
+        </w:rPr>
+      </w:pPr>
+      <w:r>
+        <w:rPr>
+          <w:b/>
+          <w:noProof/>
+        </w:rPr>
+        <w:lastRenderedPageBreak/>
+        <w:drawing>
+          <wp:inline distT="0" distB="0" distL="0" distR="0" wp14:anchorId="510D6419" wp14:editId="42E2E2FD">
+            <wp:extent cx="5943600" cy="4261485"/>
+            <wp:effectExtent l="0" t="0" r="0" b="5715"/>
+            <wp:docPr id="7" name="Picture 7" descr="Chart, scatter chart&#10;&#10;Description automatically generated"/>
+            <wp:cNvGraphicFramePr>
+              <a:graphicFrameLocks xmlns:a="http://schemas.openxmlformats.org/drawingml/2006/main" noChangeAspect="1"/>
+            </wp:cNvGraphicFramePr>
+            <a:graphic xmlns:a="http://schemas.openxmlformats.org/drawingml/2006/main">
+              <a:graphicData uri="http://schemas.openxmlformats.org/drawingml/2006/picture">
+                <pic:pic xmlns:pic="http://schemas.openxmlformats.org/drawingml/2006/picture">
+                  <pic:nvPicPr>
+                    <pic:cNvPr id="0" name="Picture 1" descr="Chart, scatter chart&#10;&#10;Description automatically generated"/>
+                    <pic:cNvPicPr>
+                      <a:picLocks noChangeAspect="1" noChangeArrowheads="1"/>
+                    </pic:cNvPicPr>
+                  </pic:nvPicPr>
+                  <pic:blipFill>
+                    <a:blip r:embed="rId10">
+                      <a:extLst>
+                        <a:ext uri="{28A0092B-C50C-407E-A947-70E740481C1C}">
+                          <a14:useLocalDpi xmlns:a14="http://schemas.microsoft.com/office/drawing/2010/main" val="0"/>
+                        </a:ext>
+                      </a:extLst>
+                    </a:blip>
+                    <a:srcRect/>
+                    <a:stretch>
+                      <a:fillRect/>
+                    </a:stretch>
+                  </pic:blipFill>
+                  <pic:spPr bwMode="auto">
+                    <a:xfrm>
+                      <a:off x="0" y="0"/>
+                      <a:ext cx="5943600" cy="4261485"/>
+                    </a:xfrm>
+                    <a:prstGeom prst="rect">
+                      <a:avLst/>
+                    </a:prstGeom>
+                    <a:noFill/>
+                    <a:ln>
+                      <a:noFill/>
+                    </a:ln>
+                  </pic:spPr>
+                </pic:pic>
+              </a:graphicData>
+            </a:graphic>
+          </wp:inline>
+        </w:drawing>
+      </w:r>
+    </w:p>
+    <w:p>
+      <w:pPr>
+        <w:ind w:left="1980"/>
+        <w:rPr>
+          <w:b/>
+          <w:bCs/>
+        </w:rPr>
+      </w:pPr>
+      <w:r>
+        <w:t xml:space="preserve"> </w:t>
+      </w:r>
+    </w:p>
+    <w:p/>
     <w:sectPr>
       <w:pgSz w:w="12240" w:h="15840"/>
       <w:pgMar w:top="1440" w:right="1440" w:bottom="1440" w:left="1440" w:header="720" w:footer="720" w:gutter="0"/>
@@ -741,45 +1264,6 @@
     </w:sectPr>
   </w:body>
 </w:document>
-</file>
-
-<file path=word/comments.xml><?xml version="1.0" encoding="utf-8"?>
-<w:comments xmlns:wpc="http://schemas.microsoft.com/office/word/2010/wordprocessingCanvas" xmlns:cx="http://schemas.microsoft.com/office/drawing/2014/chartex" xmlns:cx1="http://schemas.microsoft.com/office/drawing/2015/9/8/chartex" xmlns:cx2="http://schemas.microsoft.com/office/drawing/2015/10/21/chartex" xmlns:cx3="http://schemas.microsoft.com/office/drawing/2016/5/9/chartex" xmlns:cx4="http://schemas.microsoft.com/office/drawing/2016/5/10/chartex" xmlns:cx5="http://schemas.microsoft.com/office/drawing/2016/5/11/chartex" xmlns:cx6="http://schemas.microsoft.com/office/drawing/2016/5/12/chartex" xmlns:cx7="http://schemas.microsoft.com/office/drawing/2016/5/13/chartex" xmlns:cx8="http://schemas.microsoft.com/office/drawing/2016/5/14/chartex" xmlns:mc="http://schemas.openxmlformats.org/markup-compatibility/2006" xmlns:aink="http://schemas.microsoft.com/office/drawing/2016/ink" xmlns:am3d="http://schemas.microsoft.com/office/drawing/2017/model3d" xmlns:o="urn:schemas-microsoft-com:office:office" xmlns:r="http://schemas.openxmlformats.org/officeDocument/2006/relationships" xmlns:m="http://schemas.openxmlformats.org/officeDocument/2006/math" xmlns:v="urn:schemas-microsoft-com:vml" xmlns:wp14="http://schemas.microsoft.com/office/word/2010/wordprocessingDrawing" xmlns:wp="http://schemas.openxmlformats.org/drawingml/2006/wordprocessingDrawing" xmlns:w10="urn:schemas-microsoft-com:office:word" xmlns:w="http://schemas.openxmlformats.org/wordprocessingml/2006/main" xmlns:w14="http://schemas.microsoft.com/office/word/2010/wordml" xmlns:w15="http://schemas.microsoft.com/office/word/2012/wordml" xmlns:w16cex="http://schemas.microsoft.com/office/word/2018/wordml/cex" xmlns:w16cid="http://schemas.microsoft.com/office/word/2016/wordml/cid" xmlns:w16="http://schemas.microsoft.com/office/word/2018/wordml" xmlns:w16sdtdh="http://schemas.microsoft.com/office/word/2020/wordml/sdtdatahash" xmlns:w16se="http://schemas.microsoft.com/office/word/2015/wordml/symex" xmlns:wpg="http://schemas.microsoft.com/office/word/2010/wordprocessingGroup" xmlns:wpi="http://schemas.microsoft.com/office/word/2010/wordprocessingInk" xmlns:wne="http://schemas.microsoft.com/office/word/2006/wordml" xmlns:wps="http://schemas.microsoft.com/office/word/2010/wordprocessingShape" mc:Ignorable="w14 w15 w16se w16cid w16 w16cex w16sdtdh wp14">
-  <w:comment w:id="0" w:author="Anika Kalra" w:date="2021-12-09T00:13:00Z" w:initials="AK">
-    <w:p>
-      <w:pPr>
-        <w:pStyle w:val="CommentText"/>
-      </w:pPr>
-      <w:r>
-        <w:rPr>
-          <w:rStyle w:val="CommentReference"/>
-        </w:rPr>
-        <w:annotationRef/>
-      </w:r>
-      <w:r>
-        <w:t xml:space="preserve">Please check that this is right. It has no title, but I think the graphic represents this. </w:t>
-      </w:r>
-    </w:p>
-  </w:comment>
-</w:comments>
-</file>
-
-<file path=word/commentsExtended.xml><?xml version="1.0" encoding="utf-8"?>
-<w15:commentsEx xmlns:wpc="http://schemas.microsoft.com/office/word/2010/wordprocessingCanvas" xmlns:cx="http://schemas.microsoft.com/office/drawing/2014/chartex" xmlns:cx1="http://schemas.microsoft.com/office/drawing/2015/9/8/chartex" xmlns:cx2="http://schemas.microsoft.com/office/drawing/2015/10/21/chartex" xmlns:cx3="http://schemas.microsoft.com/office/drawing/2016/5/9/chartex" xmlns:cx4="http://schemas.microsoft.com/office/drawing/2016/5/10/chartex" xmlns:cx5="http://schemas.microsoft.com/office/drawing/2016/5/11/chartex" xmlns:cx6="http://schemas.microsoft.com/office/drawing/2016/5/12/chartex" xmlns:cx7="http://schemas.microsoft.com/office/drawing/2016/5/13/chartex" xmlns:cx8="http://schemas.microsoft.com/office/drawing/2016/5/14/chartex" xmlns:mc="http://schemas.openxmlformats.org/markup-compatibility/2006" xmlns:aink="http://schemas.microsoft.com/office/drawing/2016/ink" xmlns:am3d="http://schemas.microsoft.com/office/drawing/2017/model3d" xmlns:o="urn:schemas-microsoft-com:office:office" xmlns:r="http://schemas.openxmlformats.org/officeDocument/2006/relationships" xmlns:m="http://schemas.openxmlformats.org/officeDocument/2006/math" xmlns:v="urn:schemas-microsoft-com:vml" xmlns:wp14="http://schemas.microsoft.com/office/word/2010/wordprocessingDrawing" xmlns:wp="http://schemas.openxmlformats.org/drawingml/2006/wordprocessingDrawing" xmlns:w10="urn:schemas-microsoft-com:office:word" xmlns:w="http://schemas.openxmlformats.org/wordprocessingml/2006/main" xmlns:w14="http://schemas.microsoft.com/office/word/2010/wordml" xmlns:w15="http://schemas.microsoft.com/office/word/2012/wordml" xmlns:w16cex="http://schemas.microsoft.com/office/word/2018/wordml/cex" xmlns:w16cid="http://schemas.microsoft.com/office/word/2016/wordml/cid" xmlns:w16="http://schemas.microsoft.com/office/word/2018/wordml" xmlns:w16sdtdh="http://schemas.microsoft.com/office/word/2020/wordml/sdtdatahash" xmlns:w16se="http://schemas.microsoft.com/office/word/2015/wordml/symex" xmlns:wpg="http://schemas.microsoft.com/office/word/2010/wordprocessingGroup" xmlns:wpi="http://schemas.microsoft.com/office/word/2010/wordprocessingInk" xmlns:wne="http://schemas.microsoft.com/office/word/2006/wordml" xmlns:wps="http://schemas.microsoft.com/office/word/2010/wordprocessingShape" mc:Ignorable="w14 w15 w16se w16cid w16 w16cex w16sdtdh wp14">
-  <w15:commentEx w15:paraId="4B31EFB0" w15:done="0"/>
-</w15:commentsEx>
-</file>
-
-<file path=word/commentsExtensible.xml><?xml version="1.0" encoding="utf-8"?>
-<w16cex:commentsExtensible xmlns:wpc="http://schemas.microsoft.com/office/word/2010/wordprocessingCanvas" xmlns:cx="http://schemas.microsoft.com/office/drawing/2014/chartex" xmlns:cx1="http://schemas.microsoft.com/office/drawing/2015/9/8/chartex" xmlns:cx2="http://schemas.microsoft.com/office/drawing/2015/10/21/chartex" xmlns:cx3="http://schemas.microsoft.com/office/drawing/2016/5/9/chartex" xmlns:cx4="http://schemas.microsoft.com/office/drawing/2016/5/10/chartex" xmlns:cx5="http://schemas.microsoft.com/office/drawing/2016/5/11/chartex" xmlns:cx6="http://schemas.microsoft.com/office/drawing/2016/5/12/chartex" xmlns:cx7="http://schemas.microsoft.com/office/drawing/2016/5/13/chartex" xmlns:cx8="http://schemas.microsoft.com/office/drawing/2016/5/14/chartex" xmlns:mc="http://schemas.openxmlformats.org/markup-compatibility/2006" xmlns:aink="http://schemas.microsoft.com/office/drawing/2016/ink" xmlns:am3d="http://schemas.microsoft.com/office/drawing/2017/model3d" xmlns:o="urn:schemas-microsoft-com:office:office" xmlns:r="http://schemas.openxmlformats.org/officeDocument/2006/relationships" xmlns:m="http://schemas.openxmlformats.org/officeDocument/2006/math" xmlns:v="urn:schemas-microsoft-com:vml" xmlns:wp14="http://schemas.microsoft.com/office/word/2010/wordprocessingDrawing" xmlns:wp="http://schemas.openxmlformats.org/drawingml/2006/wordprocessingDrawing" xmlns:w10="urn:schemas-microsoft-com:office:word" xmlns:w="http://schemas.openxmlformats.org/wordprocessingml/2006/main" xmlns:w14="http://schemas.microsoft.com/office/word/2010/wordml" xmlns:w15="http://schemas.microsoft.com/office/word/2012/wordml" xmlns:w16cex="http://schemas.microsoft.com/office/word/2018/wordml/cex" xmlns:w16cid="http://schemas.microsoft.com/office/word/2016/wordml/cid" xmlns:w16="http://schemas.microsoft.com/office/word/2018/wordml" xmlns:w16sdtdh="http://schemas.microsoft.com/office/word/2020/wordml/sdtdatahash" xmlns:w16se="http://schemas.microsoft.com/office/word/2015/wordml/symex" xmlns:wpg="http://schemas.microsoft.com/office/word/2010/wordprocessingGroup" xmlns:wpi="http://schemas.microsoft.com/office/word/2010/wordprocessingInk" xmlns:wne="http://schemas.microsoft.com/office/word/2006/wordml" xmlns:wps="http://schemas.microsoft.com/office/word/2010/wordprocessingShape" mc:Ignorable="w14 w15 w16se w16cid w16 w16cex w16sdtdh wp14">
-  <w16cex:commentExtensible w16cex:durableId="255BC8BE" w16cex:dateUtc="2021-12-08T23:13:00Z"/>
-</w16cex:commentsExtensible>
-</file>
-
-<file path=word/commentsIds.xml><?xml version="1.0" encoding="utf-8"?>
-<w16cid:commentsIds xmlns:wpc="http://schemas.microsoft.com/office/word/2010/wordprocessingCanvas" xmlns:cx="http://schemas.microsoft.com/office/drawing/2014/chartex" xmlns:cx1="http://schemas.microsoft.com/office/drawing/2015/9/8/chartex" xmlns:cx2="http://schemas.microsoft.com/office/drawing/2015/10/21/chartex" xmlns:cx3="http://schemas.microsoft.com/office/drawing/2016/5/9/chartex" xmlns:cx4="http://schemas.microsoft.com/office/drawing/2016/5/10/chartex" xmlns:cx5="http://schemas.microsoft.com/office/drawing/2016/5/11/chartex" xmlns:cx6="http://schemas.microsoft.com/office/drawing/2016/5/12/chartex" xmlns:cx7="http://schemas.microsoft.com/office/drawing/2016/5/13/chartex" xmlns:cx8="http://schemas.microsoft.com/office/drawing/2016/5/14/chartex" xmlns:mc="http://schemas.openxmlformats.org/markup-compatibility/2006" xmlns:aink="http://schemas.microsoft.com/office/drawing/2016/ink" xmlns:am3d="http://schemas.microsoft.com/office/drawing/2017/model3d" xmlns:o="urn:schemas-microsoft-com:office:office" xmlns:r="http://schemas.openxmlformats.org/officeDocument/2006/relationships" xmlns:m="http://schemas.openxmlformats.org/officeDocument/2006/math" xmlns:v="urn:schemas-microsoft-com:vml" xmlns:wp14="http://schemas.microsoft.com/office/word/2010/wordprocessingDrawing" xmlns:wp="http://schemas.openxmlformats.org/drawingml/2006/wordprocessingDrawing" xmlns:w10="urn:schemas-microsoft-com:office:word" xmlns:w="http://schemas.openxmlformats.org/wordprocessingml/2006/main" xmlns:w14="http://schemas.microsoft.com/office/word/2010/wordml" xmlns:w15="http://schemas.microsoft.com/office/word/2012/wordml" xmlns:w16cex="http://schemas.microsoft.com/office/word/2018/wordml/cex" xmlns:w16cid="http://schemas.microsoft.com/office/word/2016/wordml/cid" xmlns:w16="http://schemas.microsoft.com/office/word/2018/wordml" xmlns:w16sdtdh="http://schemas.microsoft.com/office/word/2020/wordml/sdtdatahash" xmlns:w16se="http://schemas.microsoft.com/office/word/2015/wordml/symex" xmlns:wpg="http://schemas.microsoft.com/office/word/2010/wordprocessingGroup" xmlns:wpi="http://schemas.microsoft.com/office/word/2010/wordprocessingInk" xmlns:wne="http://schemas.microsoft.com/office/word/2006/wordml" xmlns:wps="http://schemas.microsoft.com/office/word/2010/wordprocessingShape" mc:Ignorable="w14 w15 w16se w16cid w16 w16cex w16sdtdh wp14">
-  <w16cid:commentId w16cid:paraId="4B31EFB0" w16cid:durableId="255BC8BE"/>
-</w16cid:commentsIds>
 </file>
 
 <file path=word/numbering.xml><?xml version="1.0" encoding="utf-8"?>
@@ -880,15 +1364,37 @@
   <w:num w:numId="1">
     <w:abstractNumId w:val="0"/>
   </w:num>
+  <w:num w:numId="2">
+    <w:abstractNumId w:val="0"/>
+    <w:lvlOverride w:ilvl="0">
+      <w:startOverride w:val="1"/>
+    </w:lvlOverride>
+    <w:lvlOverride w:ilvl="1">
+      <w:startOverride w:val="1"/>
+    </w:lvlOverride>
+    <w:lvlOverride w:ilvl="2">
+      <w:startOverride w:val="1"/>
+    </w:lvlOverride>
+    <w:lvlOverride w:ilvl="3">
+      <w:startOverride w:val="1"/>
+    </w:lvlOverride>
+    <w:lvlOverride w:ilvl="4">
+      <w:startOverride w:val="1"/>
+    </w:lvlOverride>
+    <w:lvlOverride w:ilvl="5">
+      <w:startOverride w:val="1"/>
+    </w:lvlOverride>
+    <w:lvlOverride w:ilvl="6">
+      <w:startOverride w:val="1"/>
+    </w:lvlOverride>
+    <w:lvlOverride w:ilvl="7">
+      <w:startOverride w:val="1"/>
+    </w:lvlOverride>
+    <w:lvlOverride w:ilvl="8">
+      <w:startOverride w:val="1"/>
+    </w:lvlOverride>
+  </w:num>
 </w:numbering>
-</file>
-
-<file path=word/people.xml><?xml version="1.0" encoding="utf-8"?>
-<w15:people xmlns:wpc="http://schemas.microsoft.com/office/word/2010/wordprocessingCanvas" xmlns:cx="http://schemas.microsoft.com/office/drawing/2014/chartex" xmlns:cx1="http://schemas.microsoft.com/office/drawing/2015/9/8/chartex" xmlns:cx2="http://schemas.microsoft.com/office/drawing/2015/10/21/chartex" xmlns:cx3="http://schemas.microsoft.com/office/drawing/2016/5/9/chartex" xmlns:cx4="http://schemas.microsoft.com/office/drawing/2016/5/10/chartex" xmlns:cx5="http://schemas.microsoft.com/office/drawing/2016/5/11/chartex" xmlns:cx6="http://schemas.microsoft.com/office/drawing/2016/5/12/chartex" xmlns:cx7="http://schemas.microsoft.com/office/drawing/2016/5/13/chartex" xmlns:cx8="http://schemas.microsoft.com/office/drawing/2016/5/14/chartex" xmlns:mc="http://schemas.openxmlformats.org/markup-compatibility/2006" xmlns:aink="http://schemas.microsoft.com/office/drawing/2016/ink" xmlns:am3d="http://schemas.microsoft.com/office/drawing/2017/model3d" xmlns:o="urn:schemas-microsoft-com:office:office" xmlns:r="http://schemas.openxmlformats.org/officeDocument/2006/relationships" xmlns:m="http://schemas.openxmlformats.org/officeDocument/2006/math" xmlns:v="urn:schemas-microsoft-com:vml" xmlns:wp14="http://schemas.microsoft.com/office/word/2010/wordprocessingDrawing" xmlns:wp="http://schemas.openxmlformats.org/drawingml/2006/wordprocessingDrawing" xmlns:w10="urn:schemas-microsoft-com:office:word" xmlns:w="http://schemas.openxmlformats.org/wordprocessingml/2006/main" xmlns:w14="http://schemas.microsoft.com/office/word/2010/wordml" xmlns:w15="http://schemas.microsoft.com/office/word/2012/wordml" xmlns:w16cex="http://schemas.microsoft.com/office/word/2018/wordml/cex" xmlns:w16cid="http://schemas.microsoft.com/office/word/2016/wordml/cid" xmlns:w16="http://schemas.microsoft.com/office/word/2018/wordml" xmlns:w16sdtdh="http://schemas.microsoft.com/office/word/2020/wordml/sdtdatahash" xmlns:w16se="http://schemas.microsoft.com/office/word/2015/wordml/symex" xmlns:wpg="http://schemas.microsoft.com/office/word/2010/wordprocessingGroup" xmlns:wpi="http://schemas.microsoft.com/office/word/2010/wordprocessingInk" xmlns:wne="http://schemas.microsoft.com/office/word/2006/wordml" xmlns:wps="http://schemas.microsoft.com/office/word/2010/wordprocessingShape" mc:Ignorable="w14 w15 w16se w16cid w16 w16cex w16sdtdh wp14">
-  <w15:person w15:author="Anika Kalra">
-    <w15:presenceInfo w15:providerId="None" w15:userId="Anika Kalra"/>
-  </w15:person>
-</w15:people>
 </file>
 
 <file path=word/styles.xml><?xml version="1.0" encoding="utf-8"?>

</xml_diff>